<commit_message>
Actualizacion de indexes del documento paso a produccion
</commit_message>
<xml_diff>
--- a/6-Implementación/PP001.01 - Documento paso a producción.docx
+++ b/6-Implementación/PP001.01 - Documento paso a producción.docx
@@ -556,25 +556,6 @@
           </w:rPr>
           <w:t>Introducción</w:t>
           <w:tab/>
-          <w:t>3</w:t>
-        </w:r>
-      </w:hyperlink>
-    </w:p>
-    <w:p>
-      <w:pPr>
-        <w:pStyle w:val="Ndice1"/>
-        <w:tabs>
-          <w:tab w:val="right" w:pos="8838" w:leader="dot"/>
-        </w:tabs>
-        <w:rPr/>
-      </w:pPr>
-      <w:hyperlink w:anchor="__RefHeading__751_2041396739">
-        <w:r>
-          <w:rPr>
-            <w:rStyle w:val="Style"/>
-          </w:rPr>
-          <w:t>1.Versión 001. Implementación del Proyecto</w:t>
-          <w:tab/>
           <w:t>4</w:t>
         </w:r>
       </w:hyperlink>
@@ -587,14 +568,14 @@
         </w:tabs>
         <w:rPr/>
       </w:pPr>
-      <w:hyperlink w:anchor="__RefHeading__529_1167730872">
+      <w:hyperlink w:anchor="__RefHeading__751_2041396739">
         <w:r>
           <w:rPr>
             <w:rStyle w:val="Style"/>
           </w:rPr>
-          <w:t>2.Versión 002. Actualización del Proyecto</w:t>
+          <w:t>1.Versión 001. Implementación del Proyecto</w:t>
           <w:tab/>
-          <w:t>6</w:t>
+          <w:t>5</w:t>
         </w:r>
       </w:hyperlink>
     </w:p>
@@ -606,12 +587,12 @@
         </w:tabs>
         <w:rPr/>
       </w:pPr>
-      <w:hyperlink w:anchor="__RefHeading__2100_1487805163">
+      <w:hyperlink w:anchor="__RefHeading__529_1167730872">
         <w:r>
           <w:rPr>
             <w:rStyle w:val="Style"/>
           </w:rPr>
-          <w:t>3.Versión 003. Actualización del Proyecto</w:t>
+          <w:t>2.Versión 002. Actualización del Proyecto</w:t>
           <w:tab/>
           <w:t>7</w:t>
         </w:r>
@@ -625,14 +606,14 @@
         </w:tabs>
         <w:rPr/>
       </w:pPr>
-      <w:hyperlink w:anchor="__RefHeading__2102_1487805163">
+      <w:hyperlink w:anchor="__RefHeading__2100_1487805163">
         <w:r>
           <w:rPr>
             <w:rStyle w:val="Style"/>
           </w:rPr>
-          <w:t>4.Versión 004. Actualización del Proyecto</w:t>
+          <w:t>3.Versión 003. Actualización del Proyecto</w:t>
           <w:tab/>
-          <w:t>9</w:t>
+          <w:t>8</w:t>
         </w:r>
       </w:hyperlink>
     </w:p>
@@ -644,14 +625,14 @@
         </w:tabs>
         <w:rPr/>
       </w:pPr>
-      <w:hyperlink w:anchor="__RefHeading__3972_1487805163">
+      <w:hyperlink w:anchor="__RefHeading__2102_1487805163">
         <w:r>
           <w:rPr>
             <w:rStyle w:val="Style"/>
           </w:rPr>
-          <w:t>5.Versión 005. Actualización del Proyecto</w:t>
+          <w:t>4.Versión 004. Actualización del Proyecto</w:t>
           <w:tab/>
-          <w:t>11</w:t>
+          <w:t>10</w:t>
         </w:r>
       </w:hyperlink>
     </w:p>
@@ -663,12 +644,12 @@
         </w:tabs>
         <w:rPr/>
       </w:pPr>
-      <w:hyperlink w:anchor="__RefHeading__3974_1487805163">
+      <w:hyperlink w:anchor="__RefHeading__3972_1487805163">
         <w:r>
           <w:rPr>
             <w:rStyle w:val="Style"/>
           </w:rPr>
-          <w:t>6.Versión 006. Actualización del Proyecto</w:t>
+          <w:t>5.Versión 005. Actualización del Proyecto</w:t>
           <w:tab/>
           <w:t>12</w:t>
         </w:r>
@@ -682,14 +663,14 @@
         </w:tabs>
         <w:rPr/>
       </w:pPr>
-      <w:hyperlink w:anchor="__RefHeading__5881_1487805163">
+      <w:hyperlink w:anchor="__RefHeading__3974_1487805163">
         <w:r>
           <w:rPr>
             <w:rStyle w:val="Style"/>
           </w:rPr>
-          <w:t>7.Versión 007. Actualización del Proyecto</w:t>
+          <w:t>6.Versión 006. Actualización del Proyecto</w:t>
           <w:tab/>
-          <w:t>14</w:t>
+          <w:t>13</w:t>
         </w:r>
       </w:hyperlink>
     </w:p>
@@ -701,14 +682,14 @@
         </w:tabs>
         <w:rPr/>
       </w:pPr>
-      <w:hyperlink w:anchor="__RefHeading__5883_1487805163">
+      <w:hyperlink w:anchor="__RefHeading__5881_1487805163">
         <w:r>
           <w:rPr>
             <w:rStyle w:val="Style"/>
           </w:rPr>
-          <w:t>8.Versión 008. Actualización del Proyecto</w:t>
+          <w:t>7.Versión 007. Actualización del Proyecto</w:t>
           <w:tab/>
-          <w:t>16</w:t>
+          <w:t>15</w:t>
         </w:r>
       </w:hyperlink>
     </w:p>
@@ -720,12 +701,12 @@
         </w:tabs>
         <w:rPr/>
       </w:pPr>
-      <w:hyperlink w:anchor="__RefHeading__5885_1487805163">
+      <w:hyperlink w:anchor="__RefHeading__5883_1487805163">
         <w:r>
           <w:rPr>
             <w:rStyle w:val="Style"/>
           </w:rPr>
-          <w:t>9.Versión 009. Actualización del Proyecto</w:t>
+          <w:t>8.Versión 008. Actualización del Proyecto</w:t>
           <w:tab/>
           <w:t>17</w:t>
         </w:r>
@@ -739,6 +720,25 @@
         </w:tabs>
         <w:rPr/>
       </w:pPr>
+      <w:hyperlink w:anchor="__RefHeading__5885_1487805163">
+        <w:r>
+          <w:rPr>
+            <w:rStyle w:val="Style"/>
+          </w:rPr>
+          <w:t>9.Versión 009. Actualización del Proyecto</w:t>
+          <w:tab/>
+          <w:t>18</w:t>
+        </w:r>
+      </w:hyperlink>
+    </w:p>
+    <w:p>
+      <w:pPr>
+        <w:pStyle w:val="Ndice1"/>
+        <w:tabs>
+          <w:tab w:val="right" w:pos="8838" w:leader="dot"/>
+        </w:tabs>
+        <w:rPr/>
+      </w:pPr>
       <w:hyperlink w:anchor="__RefHeading__5887_1487805163">
         <w:r>
           <w:rPr>
@@ -746,7 +746,121 @@
           </w:rPr>
           <w:t>10.Versión 010. Actualización del Proyecto</w:t>
           <w:tab/>
-          <w:t>18</w:t>
+          <w:t>19</w:t>
+        </w:r>
+      </w:hyperlink>
+    </w:p>
+    <w:p>
+      <w:pPr>
+        <w:pStyle w:val="Ndice1"/>
+        <w:tabs>
+          <w:tab w:val="right" w:pos="8838" w:leader="dot"/>
+        </w:tabs>
+        <w:rPr/>
+      </w:pPr>
+      <w:hyperlink w:anchor="__RefHeading__4255_1439298752">
+        <w:r>
+          <w:rPr>
+            <w:rStyle w:val="Style"/>
+          </w:rPr>
+          <w:t>11.Versión 011. Actualización del Proyecto</w:t>
+          <w:tab/>
+          <w:t>21</w:t>
+        </w:r>
+      </w:hyperlink>
+    </w:p>
+    <w:p>
+      <w:pPr>
+        <w:pStyle w:val="Ndice1"/>
+        <w:tabs>
+          <w:tab w:val="right" w:pos="8838" w:leader="dot"/>
+        </w:tabs>
+        <w:rPr/>
+      </w:pPr>
+      <w:hyperlink w:anchor="__RefHeading__4257_1439298752">
+        <w:r>
+          <w:rPr>
+            <w:rStyle w:val="Style"/>
+          </w:rPr>
+          <w:t>12.Versión 012. Actualización del Proyecto</w:t>
+          <w:tab/>
+          <w:t>22</w:t>
+        </w:r>
+      </w:hyperlink>
+    </w:p>
+    <w:p>
+      <w:pPr>
+        <w:pStyle w:val="Ndice1"/>
+        <w:tabs>
+          <w:tab w:val="right" w:pos="8838" w:leader="dot"/>
+        </w:tabs>
+        <w:rPr/>
+      </w:pPr>
+      <w:hyperlink w:anchor="__RefHeading__4259_1439298752">
+        <w:r>
+          <w:rPr>
+            <w:rStyle w:val="Style"/>
+          </w:rPr>
+          <w:t>13.Versión 013. Actualización del Proyecto</w:t>
+          <w:tab/>
+          <w:t>24</w:t>
+        </w:r>
+      </w:hyperlink>
+    </w:p>
+    <w:p>
+      <w:pPr>
+        <w:pStyle w:val="Ndice1"/>
+        <w:tabs>
+          <w:tab w:val="right" w:pos="8838" w:leader="dot"/>
+        </w:tabs>
+        <w:rPr/>
+      </w:pPr>
+      <w:hyperlink w:anchor="__RefHeading__4261_1439298752">
+        <w:r>
+          <w:rPr>
+            <w:rStyle w:val="Style"/>
+          </w:rPr>
+          <w:t>14.Versión 014. Actualización del Proyecto</w:t>
+          <w:tab/>
+          <w:t>26</w:t>
+        </w:r>
+      </w:hyperlink>
+    </w:p>
+    <w:p>
+      <w:pPr>
+        <w:pStyle w:val="Ndice1"/>
+        <w:tabs>
+          <w:tab w:val="right" w:pos="8838" w:leader="dot"/>
+        </w:tabs>
+        <w:rPr/>
+      </w:pPr>
+      <w:hyperlink w:anchor="__RefHeading__4263_1439298752">
+        <w:r>
+          <w:rPr>
+            <w:rStyle w:val="Style"/>
+          </w:rPr>
+          <w:t>15.Versión 015. Actualización del Proyecto</w:t>
+          <w:tab/>
+          <w:t>27</w:t>
+        </w:r>
+      </w:hyperlink>
+    </w:p>
+    <w:p>
+      <w:pPr>
+        <w:pStyle w:val="Ndice1"/>
+        <w:tabs>
+          <w:tab w:val="right" w:pos="8838" w:leader="dot"/>
+        </w:tabs>
+        <w:rPr/>
+      </w:pPr>
+      <w:hyperlink w:anchor="__RefHeading__4265_1439298752">
+        <w:r>
+          <w:rPr>
+            <w:rStyle w:val="Style"/>
+          </w:rPr>
+          <w:t>16.Versión 016. Actualización del Proyecto</w:t>
+          <w:tab/>
+          <w:t>30</w:t>
         </w:r>
       </w:hyperlink>
       <w:r>
@@ -795,7 +909,7 @@
         <w:rPr/>
         <w:t>Tabla 1: Paso a producción versión 001.</w:t>
         <w:tab/>
-        <w:t>4</w:t>
+        <w:t>5</w:t>
       </w:r>
     </w:p>
     <w:p>
@@ -810,7 +924,7 @@
         <w:rPr/>
         <w:t>Tabla 2: Paso a producción versión 002.</w:t>
         <w:tab/>
-        <w:t>6</w:t>
+        <w:t>7</w:t>
       </w:r>
     </w:p>
     <w:p>
@@ -825,7 +939,7 @@
         <w:rPr/>
         <w:t>Tabla 3: Paso a producción versión 0003.</w:t>
         <w:tab/>
-        <w:t>7</w:t>
+        <w:t>8</w:t>
       </w:r>
     </w:p>
     <w:p>
@@ -840,7 +954,7 @@
         <w:rPr/>
         <w:t>Tabla 4: Paso a producción versión 004.</w:t>
         <w:tab/>
-        <w:t>9</w:t>
+        <w:t>10</w:t>
       </w:r>
     </w:p>
     <w:p>
@@ -855,7 +969,7 @@
         <w:rPr/>
         <w:t>Tabla 5: Paso a producción versión 005.</w:t>
         <w:tab/>
-        <w:t>11</w:t>
+        <w:t>12</w:t>
       </w:r>
     </w:p>
     <w:p>
@@ -870,7 +984,7 @@
         <w:rPr/>
         <w:t>Tabla 6: Paso a producción versión 006.</w:t>
         <w:tab/>
-        <w:t>12</w:t>
+        <w:t>13</w:t>
       </w:r>
     </w:p>
     <w:p>
@@ -885,7 +999,7 @@
         <w:rPr/>
         <w:t>Tabla 7: Paso a producción versión 007.</w:t>
         <w:tab/>
-        <w:t>14</w:t>
+        <w:t>15</w:t>
       </w:r>
     </w:p>
     <w:p>
@@ -900,7 +1014,7 @@
         <w:rPr/>
         <w:t>Tabla 8: Paso a producción versión 008.</w:t>
         <w:tab/>
-        <w:t>16</w:t>
+        <w:t>17</w:t>
       </w:r>
     </w:p>
     <w:p>
@@ -915,7 +1029,7 @@
         <w:rPr/>
         <w:t>Tabla 9: Paso a producción versión 009.</w:t>
         <w:tab/>
-        <w:t>17</w:t>
+        <w:t>18</w:t>
       </w:r>
     </w:p>
     <w:p>
@@ -930,7 +1044,97 @@
         <w:rPr/>
         <w:t>Tabla 10: Paso a producción versión 0010.</w:t>
         <w:tab/>
-        <w:t>18</w:t>
+        <w:t>19</w:t>
+      </w:r>
+    </w:p>
+    <w:p>
+      <w:pPr>
+        <w:pStyle w:val="Ndicedetablas1"/>
+        <w:tabs>
+          <w:tab w:val="right" w:pos="8838" w:leader="dot"/>
+        </w:tabs>
+        <w:rPr/>
+      </w:pPr>
+      <w:r>
+        <w:rPr/>
+        <w:t>Tabla 11: Paso a producción versión 0011.</w:t>
+        <w:tab/>
+        <w:t>21</w:t>
+      </w:r>
+    </w:p>
+    <w:p>
+      <w:pPr>
+        <w:pStyle w:val="Ndicedetablas1"/>
+        <w:tabs>
+          <w:tab w:val="right" w:pos="8838" w:leader="dot"/>
+        </w:tabs>
+        <w:rPr/>
+      </w:pPr>
+      <w:r>
+        <w:rPr/>
+        <w:t>Tabla 12: Paso a producción versión 0012.</w:t>
+        <w:tab/>
+        <w:t>22</w:t>
+      </w:r>
+    </w:p>
+    <w:p>
+      <w:pPr>
+        <w:pStyle w:val="Ndicedetablas1"/>
+        <w:tabs>
+          <w:tab w:val="right" w:pos="8838" w:leader="dot"/>
+        </w:tabs>
+        <w:rPr/>
+      </w:pPr>
+      <w:r>
+        <w:rPr/>
+        <w:t>Tabla 13: Paso a producción versión 0013.</w:t>
+        <w:tab/>
+        <w:t>24</w:t>
+      </w:r>
+    </w:p>
+    <w:p>
+      <w:pPr>
+        <w:pStyle w:val="Ndicedetablas1"/>
+        <w:tabs>
+          <w:tab w:val="right" w:pos="8838" w:leader="dot"/>
+        </w:tabs>
+        <w:rPr/>
+      </w:pPr>
+      <w:r>
+        <w:rPr/>
+        <w:t>Tabla 14: Paso a producción versión 0014.</w:t>
+        <w:tab/>
+        <w:t>26</w:t>
+      </w:r>
+    </w:p>
+    <w:p>
+      <w:pPr>
+        <w:pStyle w:val="Ndicedetablas1"/>
+        <w:tabs>
+          <w:tab w:val="right" w:pos="8838" w:leader="dot"/>
+        </w:tabs>
+        <w:rPr/>
+      </w:pPr>
+      <w:r>
+        <w:rPr/>
+        <w:t>Tabla 15: Paso a producción versión 0015.</w:t>
+        <w:tab/>
+        <w:t>27</w:t>
+      </w:r>
+    </w:p>
+    <w:p>
+      <w:pPr>
+        <w:pStyle w:val="Ndicedetablas1"/>
+        <w:tabs>
+          <w:tab w:val="right" w:pos="8838" w:leader="dot"/>
+        </w:tabs>
+        <w:rPr/>
+      </w:pPr>
+      <w:r>
+        <w:rPr/>
+        <w:t>Tabla 16: Paso a producción versión 0016.</w:t>
+        <w:tab/>
+        <w:t>30</w:t>
       </w:r>
       <w:r>
         <w:fldChar w:fldCharType="end"/>
@@ -21073,6 +21277,8 @@
         <w:ind w:left="720" w:right="0" w:hanging="360"/>
         <w:rPr/>
       </w:pPr>
+      <w:bookmarkStart w:id="12" w:name="__RefHeading__4255_1439298752"/>
+      <w:bookmarkEnd w:id="12"/>
       <w:r>
         <w:rPr/>
         <w:t>Versión 0</w:t>
@@ -22166,6 +22372,8 @@
         <w:ind w:left="720" w:right="0" w:hanging="360"/>
         <w:rPr/>
       </w:pPr>
+      <w:bookmarkStart w:id="13" w:name="__RefHeading__4257_1439298752"/>
+      <w:bookmarkEnd w:id="13"/>
       <w:r>
         <w:rPr/>
         <w:t>Versión 0</w:t>
@@ -24421,6 +24629,8 @@
         <w:ind w:left="720" w:right="0" w:hanging="360"/>
         <w:rPr/>
       </w:pPr>
+      <w:bookmarkStart w:id="14" w:name="__RefHeading__4259_1439298752"/>
+      <w:bookmarkEnd w:id="14"/>
       <w:r>
         <w:rPr/>
         <w:t>Versión 0</w:t>
@@ -26314,6 +26524,8 @@
         <w:ind w:left="720" w:right="0" w:hanging="360"/>
         <w:rPr/>
       </w:pPr>
+      <w:bookmarkStart w:id="15" w:name="__RefHeading__4261_1439298752"/>
+      <w:bookmarkEnd w:id="15"/>
       <w:r>
         <w:rPr/>
         <w:t>Versión 0</w:t>
@@ -27179,6 +27391,8 @@
         <w:ind w:left="720" w:right="0" w:hanging="360"/>
         <w:rPr/>
       </w:pPr>
+      <w:bookmarkStart w:id="16" w:name="__RefHeading__4263_1439298752"/>
+      <w:bookmarkEnd w:id="16"/>
       <w:r>
         <w:rPr/>
         <w:t>Versión 0</w:t>
@@ -31500,6 +31714,8 @@
         <w:ind w:left="720" w:right="0" w:hanging="360"/>
         <w:rPr/>
       </w:pPr>
+      <w:bookmarkStart w:id="17" w:name="__RefHeading__4265_1439298752"/>
+      <w:bookmarkEnd w:id="17"/>
       <w:r>
         <w:rPr/>
         <w:t>Versión 0</w:t>
@@ -33541,7 +33757,7 @@
             <w:fldChar w:fldCharType="separate"/>
           </w:r>
           <w:r>
-            <w:t>29</w:t>
+            <w:t>30</w:t>
           </w:r>
           <w:r>
             <w:fldChar w:fldCharType="end"/>
@@ -34005,7 +34221,7 @@
             <w:fldChar w:fldCharType="separate"/>
           </w:r>
           <w:r>
-            <w:t>29</w:t>
+            <w:t>30</w:t>
           </w:r>
           <w:r>
             <w:fldChar w:fldCharType="end"/>
@@ -34047,7 +34263,7 @@
             <w:fldChar w:fldCharType="separate"/>
           </w:r>
           <w:r>
-            <w:t>29</w:t>
+            <w:t>30</w:t>
           </w:r>
           <w:r>
             <w:fldChar w:fldCharType="end"/>
@@ -34552,7 +34768,7 @@
             <w:fldChar w:fldCharType="separate"/>
           </w:r>
           <w:r>
-            <w:t>29</w:t>
+            <w:t>30</w:t>
           </w:r>
           <w:r>
             <w:fldChar w:fldCharType="end"/>

</xml_diff>

<commit_message>
Agregando documentacion de mapa de procesos
</commit_message>
<xml_diff>
--- a/6-Implementación/PP001.01 - Documento paso a producción.docx
+++ b/6-Implementación/PP001.01 - Documento paso a producción.docx
@@ -568,12 +568,12 @@
         </w:tabs>
         <w:rPr/>
       </w:pPr>
-      <w:hyperlink w:anchor="__RefHeading__751_2041396739">
+      <w:hyperlink w:anchor="__RefHeading__4352_461438637">
         <w:r>
           <w:rPr>
             <w:rStyle w:val="Style"/>
           </w:rPr>
-          <w:t>1.Versión 001. Implementación del Proyecto</w:t>
+          <w:t>1.Especificaciones técnicas</w:t>
           <w:tab/>
           <w:t>5</w:t>
         </w:r>
@@ -587,14 +587,14 @@
         </w:tabs>
         <w:rPr/>
       </w:pPr>
-      <w:hyperlink w:anchor="__RefHeading__529_1167730872">
+      <w:hyperlink w:anchor="__RefHeading__751_2041396739">
         <w:r>
           <w:rPr>
             <w:rStyle w:val="Style"/>
           </w:rPr>
-          <w:t>2.Versión 002. Actualización del Proyecto</w:t>
+          <w:t>2.Versión 001. Implementación del Proyecto</w:t>
           <w:tab/>
-          <w:t>7</w:t>
+          <w:t>6</w:t>
         </w:r>
       </w:hyperlink>
     </w:p>
@@ -606,12 +606,12 @@
         </w:tabs>
         <w:rPr/>
       </w:pPr>
-      <w:hyperlink w:anchor="__RefHeading__2100_1487805163">
+      <w:hyperlink w:anchor="__RefHeading__529_1167730872">
         <w:r>
           <w:rPr>
             <w:rStyle w:val="Style"/>
           </w:rPr>
-          <w:t>3.Versión 003. Actualización del Proyecto</w:t>
+          <w:t>3.Versión 002. Actualización del Proyecto</w:t>
           <w:tab/>
           <w:t>8</w:t>
         </w:r>
@@ -625,14 +625,14 @@
         </w:tabs>
         <w:rPr/>
       </w:pPr>
-      <w:hyperlink w:anchor="__RefHeading__2102_1487805163">
+      <w:hyperlink w:anchor="__RefHeading__2100_1487805163">
         <w:r>
           <w:rPr>
             <w:rStyle w:val="Style"/>
           </w:rPr>
-          <w:t>4.Versión 004. Actualización del Proyecto</w:t>
+          <w:t>4.Versión 003. Actualización del Proyecto</w:t>
           <w:tab/>
-          <w:t>10</w:t>
+          <w:t>9</w:t>
         </w:r>
       </w:hyperlink>
     </w:p>
@@ -644,14 +644,14 @@
         </w:tabs>
         <w:rPr/>
       </w:pPr>
-      <w:hyperlink w:anchor="__RefHeading__3972_1487805163">
+      <w:hyperlink w:anchor="__RefHeading__2102_1487805163">
         <w:r>
           <w:rPr>
             <w:rStyle w:val="Style"/>
           </w:rPr>
-          <w:t>5.Versión 005. Actualización del Proyecto</w:t>
+          <w:t>5.Versión 004. Actualización del Proyecto</w:t>
           <w:tab/>
-          <w:t>12</w:t>
+          <w:t>11</w:t>
         </w:r>
       </w:hyperlink>
     </w:p>
@@ -663,12 +663,12 @@
         </w:tabs>
         <w:rPr/>
       </w:pPr>
-      <w:hyperlink w:anchor="__RefHeading__3974_1487805163">
+      <w:hyperlink w:anchor="__RefHeading__3972_1487805163">
         <w:r>
           <w:rPr>
             <w:rStyle w:val="Style"/>
           </w:rPr>
-          <w:t>6.Versión 006. Actualización del Proyecto</w:t>
+          <w:t>6.Versión 005. Actualización del Proyecto</w:t>
           <w:tab/>
           <w:t>13</w:t>
         </w:r>
@@ -682,14 +682,14 @@
         </w:tabs>
         <w:rPr/>
       </w:pPr>
-      <w:hyperlink w:anchor="__RefHeading__5881_1487805163">
+      <w:hyperlink w:anchor="__RefHeading__3974_1487805163">
         <w:r>
           <w:rPr>
             <w:rStyle w:val="Style"/>
           </w:rPr>
-          <w:t>7.Versión 007. Actualización del Proyecto</w:t>
+          <w:t>7.Versión 006. Actualización del Proyecto</w:t>
           <w:tab/>
-          <w:t>15</w:t>
+          <w:t>14</w:t>
         </w:r>
       </w:hyperlink>
     </w:p>
@@ -701,14 +701,14 @@
         </w:tabs>
         <w:rPr/>
       </w:pPr>
-      <w:hyperlink w:anchor="__RefHeading__5883_1487805163">
+      <w:hyperlink w:anchor="__RefHeading__5881_1487805163">
         <w:r>
           <w:rPr>
             <w:rStyle w:val="Style"/>
           </w:rPr>
-          <w:t>8.Versión 008. Actualización del Proyecto</w:t>
+          <w:t>8.Versión 007. Actualización del Proyecto</w:t>
           <w:tab/>
-          <w:t>17</w:t>
+          <w:t>16</w:t>
         </w:r>
       </w:hyperlink>
     </w:p>
@@ -720,12 +720,12 @@
         </w:tabs>
         <w:rPr/>
       </w:pPr>
-      <w:hyperlink w:anchor="__RefHeading__5885_1487805163">
+      <w:hyperlink w:anchor="__RefHeading__5883_1487805163">
         <w:r>
           <w:rPr>
             <w:rStyle w:val="Style"/>
           </w:rPr>
-          <w:t>9.Versión 009. Actualización del Proyecto</w:t>
+          <w:t>9.Versión 008. Actualización del Proyecto</w:t>
           <w:tab/>
           <w:t>18</w:t>
         </w:r>
@@ -739,12 +739,12 @@
         </w:tabs>
         <w:rPr/>
       </w:pPr>
-      <w:hyperlink w:anchor="__RefHeading__5887_1487805163">
+      <w:hyperlink w:anchor="__RefHeading__5885_1487805163">
         <w:r>
           <w:rPr>
             <w:rStyle w:val="Style"/>
           </w:rPr>
-          <w:t>10.Versión 010. Actualización del Proyecto</w:t>
+          <w:t>10.Versión 009. Actualización del Proyecto</w:t>
           <w:tab/>
           <w:t>19</w:t>
         </w:r>
@@ -758,14 +758,14 @@
         </w:tabs>
         <w:rPr/>
       </w:pPr>
-      <w:hyperlink w:anchor="__RefHeading__4255_1439298752">
+      <w:hyperlink w:anchor="__RefHeading__5887_1487805163">
         <w:r>
           <w:rPr>
             <w:rStyle w:val="Style"/>
           </w:rPr>
-          <w:t>11.Versión 011. Actualización del Proyecto</w:t>
+          <w:t>11.Versión 010. Actualización del Proyecto</w:t>
           <w:tab/>
-          <w:t>21</w:t>
+          <w:t>20</w:t>
         </w:r>
       </w:hyperlink>
     </w:p>
@@ -777,12 +777,12 @@
         </w:tabs>
         <w:rPr/>
       </w:pPr>
-      <w:hyperlink w:anchor="__RefHeading__4257_1439298752">
+      <w:hyperlink w:anchor="__RefHeading__4255_1439298752">
         <w:r>
           <w:rPr>
             <w:rStyle w:val="Style"/>
           </w:rPr>
-          <w:t>12.Versión 012. Actualización del Proyecto</w:t>
+          <w:t>12.Versión 011. Actualización del Proyecto</w:t>
           <w:tab/>
           <w:t>22</w:t>
         </w:r>
@@ -796,14 +796,14 @@
         </w:tabs>
         <w:rPr/>
       </w:pPr>
-      <w:hyperlink w:anchor="__RefHeading__4259_1439298752">
+      <w:hyperlink w:anchor="__RefHeading__4257_1439298752">
         <w:r>
           <w:rPr>
             <w:rStyle w:val="Style"/>
           </w:rPr>
-          <w:t>13.Versión 013. Actualización del Proyecto</w:t>
+          <w:t>13.Versión 012. Actualización del Proyecto</w:t>
           <w:tab/>
-          <w:t>24</w:t>
+          <w:t>23</w:t>
         </w:r>
       </w:hyperlink>
     </w:p>
@@ -815,14 +815,14 @@
         </w:tabs>
         <w:rPr/>
       </w:pPr>
-      <w:hyperlink w:anchor="__RefHeading__4261_1439298752">
+      <w:hyperlink w:anchor="__RefHeading__4259_1439298752">
         <w:r>
           <w:rPr>
             <w:rStyle w:val="Style"/>
           </w:rPr>
-          <w:t>14.Versión 014. Actualización del Proyecto</w:t>
+          <w:t>14.Versión 013. Actualización del Proyecto</w:t>
           <w:tab/>
-          <w:t>26</w:t>
+          <w:t>25</w:t>
         </w:r>
       </w:hyperlink>
     </w:p>
@@ -834,12 +834,12 @@
         </w:tabs>
         <w:rPr/>
       </w:pPr>
-      <w:hyperlink w:anchor="__RefHeading__4263_1439298752">
+      <w:hyperlink w:anchor="__RefHeading__4261_1439298752">
         <w:r>
           <w:rPr>
             <w:rStyle w:val="Style"/>
           </w:rPr>
-          <w:t>15.Versión 015. Actualización del Proyecto</w:t>
+          <w:t>15.Versión 014. Actualización del Proyecto</w:t>
           <w:tab/>
           <w:t>27</w:t>
         </w:r>
@@ -853,14 +853,33 @@
         </w:tabs>
         <w:rPr/>
       </w:pPr>
+      <w:hyperlink w:anchor="__RefHeading__4263_1439298752">
+        <w:r>
+          <w:rPr>
+            <w:rStyle w:val="Style"/>
+          </w:rPr>
+          <w:t>16.Versión 015. Actualización del Proyecto</w:t>
+          <w:tab/>
+          <w:t>28</w:t>
+        </w:r>
+      </w:hyperlink>
+    </w:p>
+    <w:p>
+      <w:pPr>
+        <w:pStyle w:val="Ndice1"/>
+        <w:tabs>
+          <w:tab w:val="right" w:pos="8838" w:leader="dot"/>
+        </w:tabs>
+        <w:rPr/>
+      </w:pPr>
       <w:hyperlink w:anchor="__RefHeading__4265_1439298752">
         <w:r>
           <w:rPr>
             <w:rStyle w:val="Style"/>
           </w:rPr>
-          <w:t>16.Versión 016. Actualización del Proyecto</w:t>
+          <w:t>17.Versión 016. Actualización del Proyecto</w:t>
           <w:tab/>
-          <w:t>30</w:t>
+          <w:t>31</w:t>
         </w:r>
       </w:hyperlink>
       <w:r>
@@ -1354,8 +1373,452 @@
         <w:ind w:left="720" w:right="0" w:hanging="360"/>
         <w:rPr/>
       </w:pPr>
-      <w:bookmarkStart w:id="2" w:name="__RefHeading__751_2041396739"/>
+      <w:bookmarkStart w:id="2" w:name="__RefHeading__4352_461438637"/>
       <w:bookmarkEnd w:id="2"/>
+      <w:r>
+        <w:rPr/>
+        <w:t>E</w:t>
+      </w:r>
+      <w:r>
+        <w:rPr/>
+        <w:t>specificaciones técnicas</w:t>
+      </w:r>
+    </w:p>
+    <w:p>
+      <w:pPr>
+        <w:pStyle w:val="Normal"/>
+        <w:ind w:left="426" w:right="0" w:hanging="0"/>
+        <w:jc w:val="both"/>
+        <w:rPr/>
+      </w:pPr>
+      <w:r>
+        <w:rPr/>
+      </w:r>
+    </w:p>
+    <w:p>
+      <w:pPr>
+        <w:pStyle w:val="Normal"/>
+        <w:widowControl/>
+        <w:suppressAutoHyphens w:val="true"/>
+        <w:overflowPunct w:val="true"/>
+        <w:bidi w:val="0"/>
+        <w:spacing w:lineRule="auto" w:line="360" w:before="0" w:after="0"/>
+        <w:ind w:left="0" w:right="0" w:hanging="0"/>
+        <w:jc w:val="both"/>
+        <w:rPr/>
+      </w:pPr>
+      <w:r>
+        <w:rPr/>
+        <w:t>A continuación se encuentra la</w:t>
+      </w:r>
+      <w:r>
+        <w:rPr/>
+        <w:t xml:space="preserve"> documentación técnica que describe las características técnicas del sistema de información Talentos para el Empleo.</w:t>
+      </w:r>
+    </w:p>
+    <w:p>
+      <w:pPr>
+        <w:pStyle w:val="Normal"/>
+        <w:widowControl/>
+        <w:suppressAutoHyphens w:val="true"/>
+        <w:overflowPunct w:val="true"/>
+        <w:bidi w:val="0"/>
+        <w:spacing w:lineRule="auto" w:line="360" w:before="0" w:after="0"/>
+        <w:ind w:left="0" w:right="0" w:hanging="0"/>
+        <w:jc w:val="both"/>
+        <w:rPr/>
+      </w:pPr>
+      <w:r>
+        <w:rPr/>
+      </w:r>
+    </w:p>
+    <w:p>
+      <w:pPr>
+        <w:pStyle w:val="Normal"/>
+        <w:widowControl/>
+        <w:suppressAutoHyphens w:val="true"/>
+        <w:overflowPunct w:val="true"/>
+        <w:bidi w:val="0"/>
+        <w:spacing w:lineRule="auto" w:line="360" w:before="0" w:after="0"/>
+        <w:ind w:left="0" w:right="0" w:hanging="0"/>
+        <w:jc w:val="both"/>
+        <w:rPr/>
+      </w:pPr>
+      <w:r>
+        <w:rPr/>
+        <w:t xml:space="preserve">La arquitectura del proyecto es de tres capas, </w:t>
+      </w:r>
+      <w:r>
+        <w:rPr/>
+        <w:t>en una capa se encuentra</w:t>
+      </w:r>
+      <w:r>
+        <w:rPr/>
+        <w:t xml:space="preserve"> el producto “</w:t>
+      </w:r>
+      <w:r>
+        <w:rPr/>
+        <w:t>Aplicación</w:t>
+      </w:r>
+      <w:r>
+        <w:rPr/>
+        <w:t xml:space="preserve">”, </w:t>
+      </w:r>
+      <w:r>
+        <w:rPr/>
+        <w:t>el cuál</w:t>
+      </w:r>
+      <w:r>
+        <w:rPr/>
+        <w:t xml:space="preserve"> se </w:t>
+      </w:r>
+      <w:r>
+        <w:rPr/>
+        <w:t>alojará</w:t>
+      </w:r>
+      <w:r>
+        <w:rPr/>
+        <w:t xml:space="preserve"> en el servidor de aplicaciones ubicado en el departamento de tecnología del Ministerio de Trabajo. </w:t>
+      </w:r>
+      <w:r>
+        <w:rPr/>
+        <w:t>Otra capa contiene l</w:t>
+      </w:r>
+      <w:r>
+        <w:rPr/>
+        <w:t xml:space="preserve">as estaciones de trabajo, </w:t>
+      </w:r>
+      <w:r>
+        <w:rPr/>
+        <w:t>que</w:t>
+      </w:r>
+      <w:r>
+        <w:rPr/>
+        <w:t xml:space="preserve"> </w:t>
+      </w:r>
+      <w:r>
+        <w:rPr/>
+        <w:t>sólo</w:t>
+      </w:r>
+      <w:r>
+        <w:rPr/>
+        <w:t xml:space="preserve"> necesitan como software de apoyo un explorador de Internet (</w:t>
+      </w:r>
+      <w:r>
+        <w:rPr/>
+        <w:t>Internet Explorer 9 o superior, Google Chrome 26 o superior, Firefox 20 o superior</w:t>
+      </w:r>
+      <w:r>
+        <w:rPr/>
+        <w:t xml:space="preserve">) </w:t>
+      </w:r>
+      <w:r>
+        <w:rPr/>
+        <w:t>para ejecutar el aplicativo</w:t>
+      </w:r>
+      <w:r>
+        <w:rPr/>
+        <w:t xml:space="preserve">. </w:t>
+      </w:r>
+      <w:r>
+        <w:rPr/>
+        <w:t xml:space="preserve">Y en una última capa se encuentra el servidor de base  de datos donde se persiste la información del sistema de información Talentos para el Empleo. </w:t>
+      </w:r>
+      <w:r>
+        <w:rPr/>
+        <w:t xml:space="preserve">   </w:t>
+      </w:r>
+    </w:p>
+    <w:p>
+      <w:pPr>
+        <w:pStyle w:val="Normal"/>
+        <w:widowControl/>
+        <w:suppressAutoHyphens w:val="true"/>
+        <w:overflowPunct w:val="true"/>
+        <w:bidi w:val="0"/>
+        <w:spacing w:lineRule="auto" w:line="360" w:before="0" w:after="0"/>
+        <w:ind w:left="0" w:right="0" w:hanging="0"/>
+        <w:jc w:val="both"/>
+        <w:rPr/>
+      </w:pPr>
+      <w:r>
+        <w:rPr/>
+      </w:r>
+    </w:p>
+    <w:p>
+      <w:pPr>
+        <w:pStyle w:val="Normal"/>
+        <w:widowControl/>
+        <w:suppressAutoHyphens w:val="true"/>
+        <w:overflowPunct w:val="true"/>
+        <w:bidi w:val="0"/>
+        <w:spacing w:lineRule="auto" w:line="360" w:before="0" w:after="0"/>
+        <w:ind w:left="0" w:right="0" w:hanging="0"/>
+        <w:jc w:val="both"/>
+        <w:rPr>
+          <w:b/>
+          <w:b/>
+          <w:bCs/>
+        </w:rPr>
+      </w:pPr>
+      <w:r>
+        <w:rPr>
+          <w:b/>
+          <w:bCs/>
+        </w:rPr>
+        <w:t>Características de la implementación</w:t>
+      </w:r>
+    </w:p>
+    <w:p>
+      <w:pPr>
+        <w:pStyle w:val="Normal"/>
+        <w:widowControl/>
+        <w:suppressAutoHyphens w:val="true"/>
+        <w:overflowPunct w:val="true"/>
+        <w:bidi w:val="0"/>
+        <w:spacing w:lineRule="auto" w:line="360" w:before="0" w:after="0"/>
+        <w:ind w:left="0" w:right="0" w:hanging="0"/>
+        <w:jc w:val="both"/>
+        <w:rPr/>
+      </w:pPr>
+      <w:r>
+        <w:rPr/>
+      </w:r>
+    </w:p>
+    <w:p>
+      <w:pPr>
+        <w:pStyle w:val="Normal"/>
+        <w:widowControl/>
+        <w:numPr>
+          <w:ilvl w:val="0"/>
+          <w:numId w:val="2"/>
+        </w:numPr>
+        <w:suppressAutoHyphens w:val="true"/>
+        <w:overflowPunct w:val="true"/>
+        <w:bidi w:val="0"/>
+        <w:spacing w:lineRule="auto" w:line="360" w:before="0" w:after="0"/>
+        <w:jc w:val="both"/>
+        <w:rPr/>
+      </w:pPr>
+      <w:r>
+        <w:rPr/>
+        <w:t>Herramientas y l</w:t>
+      </w:r>
+      <w:r>
+        <w:rPr/>
+        <w:t>enguajes de programación: la aplicación está desarrollada en Visual Studio, .Net, ASP.net, C# y otros como HTML, JQuery, Javascript y el framework Bootstrap 2.</w:t>
+      </w:r>
+    </w:p>
+    <w:p>
+      <w:pPr>
+        <w:pStyle w:val="Normal"/>
+        <w:widowControl/>
+        <w:numPr>
+          <w:ilvl w:val="0"/>
+          <w:numId w:val="2"/>
+        </w:numPr>
+        <w:suppressAutoHyphens w:val="true"/>
+        <w:overflowPunct w:val="true"/>
+        <w:bidi w:val="0"/>
+        <w:spacing w:lineRule="auto" w:line="360" w:before="0" w:after="0"/>
+        <w:jc w:val="both"/>
+        <w:rPr/>
+      </w:pPr>
+      <w:r>
+        <w:rPr/>
+        <w:t>Servidor de base de datos: manejador de base de datos SQL Server versión 2012.</w:t>
+      </w:r>
+    </w:p>
+    <w:p>
+      <w:pPr>
+        <w:pStyle w:val="Normal"/>
+        <w:widowControl/>
+        <w:numPr>
+          <w:ilvl w:val="0"/>
+          <w:numId w:val="2"/>
+        </w:numPr>
+        <w:suppressAutoHyphens w:val="true"/>
+        <w:overflowPunct w:val="true"/>
+        <w:bidi w:val="0"/>
+        <w:spacing w:lineRule="auto" w:line="360" w:before="0" w:after="0"/>
+        <w:jc w:val="both"/>
+        <w:rPr/>
+      </w:pPr>
+      <w:r>
+        <w:rPr/>
+        <w:t>Librería para generar códigos QR: para generar un Código QR y exportarlo en PNG se utilizó la librería QrCode.Net.</w:t>
+      </w:r>
+    </w:p>
+    <w:p>
+      <w:pPr>
+        <w:pStyle w:val="Normal"/>
+        <w:widowControl/>
+        <w:numPr>
+          <w:ilvl w:val="0"/>
+          <w:numId w:val="2"/>
+        </w:numPr>
+        <w:suppressAutoHyphens w:val="true"/>
+        <w:overflowPunct w:val="true"/>
+        <w:bidi w:val="0"/>
+        <w:spacing w:lineRule="auto" w:line="360" w:before="0" w:after="0"/>
+        <w:jc w:val="both"/>
+        <w:rPr/>
+      </w:pPr>
+      <w:r>
+        <w:rPr/>
+        <w:t>Librería para generación de PDF: para generar un PDF se utilizó la librería iTextSharp.</w:t>
+      </w:r>
+    </w:p>
+    <w:p>
+      <w:pPr>
+        <w:pStyle w:val="Normal"/>
+        <w:widowControl/>
+        <w:suppressAutoHyphens w:val="true"/>
+        <w:overflowPunct w:val="true"/>
+        <w:bidi w:val="0"/>
+        <w:spacing w:lineRule="auto" w:line="360" w:before="0" w:after="0"/>
+        <w:jc w:val="both"/>
+        <w:rPr/>
+      </w:pPr>
+      <w:r>
+        <w:rPr/>
+      </w:r>
+    </w:p>
+    <w:p>
+      <w:pPr>
+        <w:pStyle w:val="Normal"/>
+        <w:widowControl/>
+        <w:suppressAutoHyphens w:val="true"/>
+        <w:overflowPunct w:val="true"/>
+        <w:bidi w:val="0"/>
+        <w:spacing w:lineRule="auto" w:line="360" w:before="0" w:after="0"/>
+        <w:jc w:val="both"/>
+        <w:rPr/>
+      </w:pPr>
+      <w:r>
+        <w:rPr/>
+      </w:r>
+    </w:p>
+    <w:p>
+      <w:pPr>
+        <w:pStyle w:val="Normal"/>
+        <w:widowControl/>
+        <w:numPr>
+          <w:ilvl w:val="0"/>
+          <w:numId w:val="2"/>
+        </w:numPr>
+        <w:suppressAutoHyphens w:val="true"/>
+        <w:overflowPunct w:val="true"/>
+        <w:bidi w:val="0"/>
+        <w:spacing w:lineRule="auto" w:line="360" w:before="0" w:after="0"/>
+        <w:jc w:val="both"/>
+        <w:rPr/>
+      </w:pPr>
+      <w:r>
+        <w:rPr/>
+        <w:t>Librería para el manejo integrado de consultas: para realizar todo tipo de consultas a distintas fuentes de datos: objetos, xmls, bases de datos, etc., se utilizó la librería LINQ.</w:t>
+      </w:r>
+    </w:p>
+    <w:p>
+      <w:pPr>
+        <w:pStyle w:val="Normal"/>
+        <w:widowControl/>
+        <w:numPr>
+          <w:ilvl w:val="0"/>
+          <w:numId w:val="2"/>
+        </w:numPr>
+        <w:suppressAutoHyphens w:val="true"/>
+        <w:overflowPunct w:val="true"/>
+        <w:bidi w:val="0"/>
+        <w:spacing w:lineRule="auto" w:line="360" w:before="0" w:after="0"/>
+        <w:jc w:val="both"/>
+        <w:rPr/>
+      </w:pPr>
+      <w:r>
+        <w:rPr/>
+        <w:t xml:space="preserve">Librería para el manejo de JSON: </w:t>
+      </w:r>
+      <w:r>
+        <w:rPr/>
+        <w:t xml:space="preserve">para </w:t>
+      </w:r>
+      <w:r>
+        <w:rPr/>
+        <w:t>realizar conversiones y serializar en JSON</w:t>
+      </w:r>
+      <w:r>
+        <w:rPr/>
+        <w:t xml:space="preserve">  se utilizó la librería </w:t>
+      </w:r>
+      <w:r>
+        <w:rPr/>
+        <w:t>Newtonsoft.Json</w:t>
+      </w:r>
+      <w:r>
+        <w:rPr/>
+        <w:t>.</w:t>
+      </w:r>
+    </w:p>
+    <w:p>
+      <w:pPr>
+        <w:pStyle w:val="Normal"/>
+        <w:widowControl/>
+        <w:suppressAutoHyphens w:val="true"/>
+        <w:overflowPunct w:val="true"/>
+        <w:bidi w:val="0"/>
+        <w:spacing w:lineRule="auto" w:line="360" w:before="0" w:after="0"/>
+        <w:ind w:left="0" w:right="0" w:hanging="0"/>
+        <w:jc w:val="both"/>
+        <w:rPr/>
+      </w:pPr>
+      <w:r>
+        <w:rPr/>
+      </w:r>
+    </w:p>
+    <w:p>
+      <w:pPr>
+        <w:pStyle w:val="Normal"/>
+        <w:widowControl/>
+        <w:suppressAutoHyphens w:val="true"/>
+        <w:overflowPunct w:val="true"/>
+        <w:bidi w:val="0"/>
+        <w:spacing w:lineRule="auto" w:line="360" w:before="0" w:after="0"/>
+        <w:ind w:left="0" w:right="0" w:hanging="0"/>
+        <w:jc w:val="both"/>
+        <w:rPr/>
+      </w:pPr>
+      <w:r>
+        <w:rPr/>
+      </w:r>
+    </w:p>
+    <w:p>
+      <w:pPr>
+        <w:pStyle w:val="Normal"/>
+        <w:widowControl/>
+        <w:suppressAutoHyphens w:val="true"/>
+        <w:overflowPunct w:val="true"/>
+        <w:bidi w:val="0"/>
+        <w:spacing w:lineRule="auto" w:line="360" w:before="0" w:after="0"/>
+        <w:ind w:left="0" w:right="0" w:hanging="0"/>
+        <w:jc w:val="both"/>
+        <w:rPr/>
+      </w:pPr>
+      <w:r>
+        <w:rPr/>
+      </w:r>
+    </w:p>
+    <w:p>
+      <w:pPr>
+        <w:pStyle w:val="Encabezado1"/>
+        <w:numPr>
+          <w:ilvl w:val="0"/>
+          <w:numId w:val="1"/>
+        </w:numPr>
+        <w:ind w:left="720" w:right="0" w:hanging="360"/>
+        <w:rPr/>
+      </w:pPr>
+      <w:bookmarkStart w:id="3" w:name="__RefHeading__751_2041396739"/>
+      <w:bookmarkEnd w:id="3"/>
       <w:r>
         <w:rPr/>
         <w:t>Versión 001. Implementación del Proyecto</w:t>
@@ -3237,8 +3700,8 @@
         <w:ind w:left="720" w:right="0" w:hanging="360"/>
         <w:rPr/>
       </w:pPr>
-      <w:bookmarkStart w:id="3" w:name="__RefHeading__529_1167730872"/>
-      <w:bookmarkEnd w:id="3"/>
+      <w:bookmarkStart w:id="4" w:name="__RefHeading__529_1167730872"/>
+      <w:bookmarkEnd w:id="4"/>
       <w:r>
         <w:rPr/>
         <w:t>Versión 00</w:t>
@@ -3515,7 +3978,15 @@
             </w:r>
             <w:r>
               <w:rPr/>
-              <w:t>-00</w:t>
+              <w:t>-0</w:t>
+            </w:r>
+            <w:r>
+              <w:rPr/>
+              <w:t>0</w:t>
+            </w:r>
+            <w:r>
+              <w:rPr/>
+              <w:t>0</w:t>
             </w:r>
             <w:r>
               <w:rPr/>
@@ -4747,8 +5218,8 @@
         <w:ind w:left="720" w:right="0" w:hanging="360"/>
         <w:rPr/>
       </w:pPr>
-      <w:bookmarkStart w:id="4" w:name="__RefHeading__2100_1487805163"/>
-      <w:bookmarkEnd w:id="4"/>
+      <w:bookmarkStart w:id="5" w:name="__RefHeading__2100_1487805163"/>
+      <w:bookmarkEnd w:id="5"/>
       <w:r>
         <w:rPr/>
         <w:t>Versión 00</w:t>
@@ -7449,8 +7920,8 @@
         <w:ind w:left="720" w:right="0" w:hanging="360"/>
         <w:rPr/>
       </w:pPr>
-      <w:bookmarkStart w:id="5" w:name="__RefHeading__2102_1487805163"/>
-      <w:bookmarkEnd w:id="5"/>
+      <w:bookmarkStart w:id="6" w:name="__RefHeading__2102_1487805163"/>
+      <w:bookmarkEnd w:id="6"/>
       <w:r>
         <w:rPr/>
         <w:t>Versión 00</w:t>
@@ -10989,8 +11460,8 @@
         <w:ind w:left="720" w:right="0" w:hanging="360"/>
         <w:rPr/>
       </w:pPr>
-      <w:bookmarkStart w:id="6" w:name="__RefHeading__3972_1487805163"/>
-      <w:bookmarkEnd w:id="6"/>
+      <w:bookmarkStart w:id="7" w:name="__RefHeading__3972_1487805163"/>
+      <w:bookmarkEnd w:id="7"/>
       <w:r>
         <w:rPr/>
         <w:t>Versión 00</w:t>
@@ -12014,8 +12485,8 @@
         <w:ind w:left="720" w:right="0" w:hanging="360"/>
         <w:rPr/>
       </w:pPr>
-      <w:bookmarkStart w:id="7" w:name="__RefHeading__3974_1487805163"/>
-      <w:bookmarkEnd w:id="7"/>
+      <w:bookmarkStart w:id="8" w:name="__RefHeading__3974_1487805163"/>
+      <w:bookmarkEnd w:id="8"/>
       <w:r>
         <w:rPr/>
         <w:t>Versión 00</w:t>
@@ -13923,8 +14394,8 @@
         <w:ind w:left="720" w:right="0" w:hanging="360"/>
         <w:rPr/>
       </w:pPr>
-      <w:bookmarkStart w:id="8" w:name="__RefHeading__5881_1487805163"/>
-      <w:bookmarkEnd w:id="8"/>
+      <w:bookmarkStart w:id="9" w:name="__RefHeading__5881_1487805163"/>
+      <w:bookmarkEnd w:id="9"/>
       <w:r>
         <w:rPr/>
         <w:t>Versión 00</w:t>
@@ -16558,8 +17029,8 @@
         <w:ind w:left="720" w:right="0" w:hanging="360"/>
         <w:rPr/>
       </w:pPr>
-      <w:bookmarkStart w:id="9" w:name="__RefHeading__5883_1487805163"/>
-      <w:bookmarkEnd w:id="9"/>
+      <w:bookmarkStart w:id="10" w:name="__RefHeading__5883_1487805163"/>
+      <w:bookmarkEnd w:id="10"/>
       <w:r>
         <w:rPr/>
         <w:t>Versión 00</w:t>
@@ -18141,8 +18612,8 @@
         <w:ind w:left="720" w:right="0" w:hanging="360"/>
         <w:rPr/>
       </w:pPr>
-      <w:bookmarkStart w:id="10" w:name="__RefHeading__5885_1487805163"/>
-      <w:bookmarkEnd w:id="10"/>
+      <w:bookmarkStart w:id="11" w:name="__RefHeading__5885_1487805163"/>
+      <w:bookmarkEnd w:id="11"/>
       <w:r>
         <w:rPr/>
         <w:t>Versión 00</w:t>
@@ -19082,8 +19553,8 @@
         <w:ind w:left="720" w:right="0" w:hanging="360"/>
         <w:rPr/>
       </w:pPr>
-      <w:bookmarkStart w:id="11" w:name="__RefHeading__5887_1487805163"/>
-      <w:bookmarkEnd w:id="11"/>
+      <w:bookmarkStart w:id="12" w:name="__RefHeading__5887_1487805163"/>
+      <w:bookmarkEnd w:id="12"/>
       <w:r>
         <w:rPr/>
         <w:t>Versión 0</w:t>
@@ -21277,8 +21748,8 @@
         <w:ind w:left="720" w:right="0" w:hanging="360"/>
         <w:rPr/>
       </w:pPr>
-      <w:bookmarkStart w:id="12" w:name="__RefHeading__4255_1439298752"/>
-      <w:bookmarkEnd w:id="12"/>
+      <w:bookmarkStart w:id="13" w:name="__RefHeading__4255_1439298752"/>
+      <w:bookmarkEnd w:id="13"/>
       <w:r>
         <w:rPr/>
         <w:t>Versión 0</w:t>
@@ -22372,8 +22843,8 @@
         <w:ind w:left="720" w:right="0" w:hanging="360"/>
         <w:rPr/>
       </w:pPr>
-      <w:bookmarkStart w:id="13" w:name="__RefHeading__4257_1439298752"/>
-      <w:bookmarkEnd w:id="13"/>
+      <w:bookmarkStart w:id="14" w:name="__RefHeading__4257_1439298752"/>
+      <w:bookmarkEnd w:id="14"/>
       <w:r>
         <w:rPr/>
         <w:t>Versión 0</w:t>
@@ -24629,8 +25100,8 @@
         <w:ind w:left="720" w:right="0" w:hanging="360"/>
         <w:rPr/>
       </w:pPr>
-      <w:bookmarkStart w:id="14" w:name="__RefHeading__4259_1439298752"/>
-      <w:bookmarkEnd w:id="14"/>
+      <w:bookmarkStart w:id="15" w:name="__RefHeading__4259_1439298752"/>
+      <w:bookmarkEnd w:id="15"/>
       <w:r>
         <w:rPr/>
         <w:t>Versión 0</w:t>
@@ -26524,8 +26995,8 @@
         <w:ind w:left="720" w:right="0" w:hanging="360"/>
         <w:rPr/>
       </w:pPr>
-      <w:bookmarkStart w:id="15" w:name="__RefHeading__4261_1439298752"/>
-      <w:bookmarkEnd w:id="15"/>
+      <w:bookmarkStart w:id="16" w:name="__RefHeading__4261_1439298752"/>
+      <w:bookmarkEnd w:id="16"/>
       <w:r>
         <w:rPr/>
         <w:t>Versión 0</w:t>
@@ -27391,8 +27862,8 @@
         <w:ind w:left="720" w:right="0" w:hanging="360"/>
         <w:rPr/>
       </w:pPr>
-      <w:bookmarkStart w:id="16" w:name="__RefHeading__4263_1439298752"/>
-      <w:bookmarkEnd w:id="16"/>
+      <w:bookmarkStart w:id="17" w:name="__RefHeading__4263_1439298752"/>
+      <w:bookmarkEnd w:id="17"/>
       <w:r>
         <w:rPr/>
         <w:t>Versión 0</w:t>
@@ -31714,8 +32185,8 @@
         <w:ind w:left="720" w:right="0" w:hanging="360"/>
         <w:rPr/>
       </w:pPr>
-      <w:bookmarkStart w:id="17" w:name="__RefHeading__4265_1439298752"/>
-      <w:bookmarkEnd w:id="17"/>
+      <w:bookmarkStart w:id="18" w:name="__RefHeading__4265_1439298752"/>
+      <w:bookmarkEnd w:id="18"/>
       <w:r>
         <w:rPr/>
         <w:t>Versión 0</w:t>
@@ -33757,7 +34228,7 @@
             <w:fldChar w:fldCharType="separate"/>
           </w:r>
           <w:r>
-            <w:t>30</w:t>
+            <w:t>32</w:t>
           </w:r>
           <w:r>
             <w:fldChar w:fldCharType="end"/>
@@ -34221,7 +34692,7 @@
             <w:fldChar w:fldCharType="separate"/>
           </w:r>
           <w:r>
-            <w:t>30</w:t>
+            <w:t>32</w:t>
           </w:r>
           <w:r>
             <w:fldChar w:fldCharType="end"/>
@@ -34263,7 +34734,7 @@
             <w:fldChar w:fldCharType="separate"/>
           </w:r>
           <w:r>
-            <w:t>30</w:t>
+            <w:t>32</w:t>
           </w:r>
           <w:r>
             <w:fldChar w:fldCharType="end"/>
@@ -34768,7 +35239,7 @@
             <w:fldChar w:fldCharType="separate"/>
           </w:r>
           <w:r>
-            <w:t>30</w:t>
+            <w:t>32</w:t>
           </w:r>
           <w:r>
             <w:fldChar w:fldCharType="end"/>
@@ -34875,6 +35346,143 @@
     </w:lvl>
   </w:abstractNum>
   <w:abstractNum w:abstractNumId="2">
+    <w:lvl w:ilvl="0">
+      <w:start w:val="1"/>
+      <w:numFmt w:val="bullet"/>
+      <w:lvlText w:val=""/>
+      <w:lvlJc w:val="left"/>
+      <w:pPr>
+        <w:tabs>
+          <w:tab w:val="num" w:pos="720"/>
+        </w:tabs>
+        <w:ind w:left="720" w:hanging="360"/>
+      </w:pPr>
+      <w:rPr>
+        <w:rFonts w:ascii="Symbol" w:hAnsi="Symbol" w:cs="Symbol" w:hint="default"/>
+      </w:rPr>
+    </w:lvl>
+    <w:lvl w:ilvl="1">
+      <w:start w:val="1"/>
+      <w:numFmt w:val="bullet"/>
+      <w:lvlText w:val="◦"/>
+      <w:lvlJc w:val="left"/>
+      <w:pPr>
+        <w:tabs>
+          <w:tab w:val="num" w:pos="1080"/>
+        </w:tabs>
+        <w:ind w:left="1080" w:hanging="360"/>
+      </w:pPr>
+      <w:rPr>
+        <w:rFonts w:ascii="OpenSymbol" w:hAnsi="OpenSymbol" w:cs="OpenSymbol" w:hint="default"/>
+      </w:rPr>
+    </w:lvl>
+    <w:lvl w:ilvl="2">
+      <w:start w:val="1"/>
+      <w:numFmt w:val="bullet"/>
+      <w:lvlText w:val="▪"/>
+      <w:lvlJc w:val="left"/>
+      <w:pPr>
+        <w:tabs>
+          <w:tab w:val="num" w:pos="1440"/>
+        </w:tabs>
+        <w:ind w:left="1440" w:hanging="360"/>
+      </w:pPr>
+      <w:rPr>
+        <w:rFonts w:ascii="OpenSymbol" w:hAnsi="OpenSymbol" w:cs="OpenSymbol" w:hint="default"/>
+      </w:rPr>
+    </w:lvl>
+    <w:lvl w:ilvl="3">
+      <w:start w:val="1"/>
+      <w:numFmt w:val="bullet"/>
+      <w:lvlText w:val=""/>
+      <w:lvlJc w:val="left"/>
+      <w:pPr>
+        <w:tabs>
+          <w:tab w:val="num" w:pos="1800"/>
+        </w:tabs>
+        <w:ind w:left="1800" w:hanging="360"/>
+      </w:pPr>
+      <w:rPr>
+        <w:rFonts w:ascii="Symbol" w:hAnsi="Symbol" w:cs="Symbol" w:hint="default"/>
+      </w:rPr>
+    </w:lvl>
+    <w:lvl w:ilvl="4">
+      <w:start w:val="1"/>
+      <w:numFmt w:val="bullet"/>
+      <w:lvlText w:val="◦"/>
+      <w:lvlJc w:val="left"/>
+      <w:pPr>
+        <w:tabs>
+          <w:tab w:val="num" w:pos="2160"/>
+        </w:tabs>
+        <w:ind w:left="2160" w:hanging="360"/>
+      </w:pPr>
+      <w:rPr>
+        <w:rFonts w:ascii="OpenSymbol" w:hAnsi="OpenSymbol" w:cs="OpenSymbol" w:hint="default"/>
+      </w:rPr>
+    </w:lvl>
+    <w:lvl w:ilvl="5">
+      <w:start w:val="1"/>
+      <w:numFmt w:val="bullet"/>
+      <w:lvlText w:val="▪"/>
+      <w:lvlJc w:val="left"/>
+      <w:pPr>
+        <w:tabs>
+          <w:tab w:val="num" w:pos="2520"/>
+        </w:tabs>
+        <w:ind w:left="2520" w:hanging="360"/>
+      </w:pPr>
+      <w:rPr>
+        <w:rFonts w:ascii="OpenSymbol" w:hAnsi="OpenSymbol" w:cs="OpenSymbol" w:hint="default"/>
+      </w:rPr>
+    </w:lvl>
+    <w:lvl w:ilvl="6">
+      <w:start w:val="1"/>
+      <w:numFmt w:val="bullet"/>
+      <w:lvlText w:val=""/>
+      <w:lvlJc w:val="left"/>
+      <w:pPr>
+        <w:tabs>
+          <w:tab w:val="num" w:pos="2880"/>
+        </w:tabs>
+        <w:ind w:left="2880" w:hanging="360"/>
+      </w:pPr>
+      <w:rPr>
+        <w:rFonts w:ascii="Symbol" w:hAnsi="Symbol" w:cs="Symbol" w:hint="default"/>
+      </w:rPr>
+    </w:lvl>
+    <w:lvl w:ilvl="7">
+      <w:start w:val="1"/>
+      <w:numFmt w:val="bullet"/>
+      <w:lvlText w:val="◦"/>
+      <w:lvlJc w:val="left"/>
+      <w:pPr>
+        <w:tabs>
+          <w:tab w:val="num" w:pos="3240"/>
+        </w:tabs>
+        <w:ind w:left="3240" w:hanging="360"/>
+      </w:pPr>
+      <w:rPr>
+        <w:rFonts w:ascii="OpenSymbol" w:hAnsi="OpenSymbol" w:cs="OpenSymbol" w:hint="default"/>
+      </w:rPr>
+    </w:lvl>
+    <w:lvl w:ilvl="8">
+      <w:start w:val="1"/>
+      <w:numFmt w:val="bullet"/>
+      <w:lvlText w:val="▪"/>
+      <w:lvlJc w:val="left"/>
+      <w:pPr>
+        <w:tabs>
+          <w:tab w:val="num" w:pos="3600"/>
+        </w:tabs>
+        <w:ind w:left="3600" w:hanging="360"/>
+      </w:pPr>
+      <w:rPr>
+        <w:rFonts w:ascii="OpenSymbol" w:hAnsi="OpenSymbol" w:cs="OpenSymbol" w:hint="default"/>
+      </w:rPr>
+    </w:lvl>
+  </w:abstractNum>
+  <w:abstractNum w:abstractNumId="3">
     <w:lvl w:ilvl="0">
       <w:start w:val="1"/>
       <w:numFmt w:val="decimal"/>
@@ -34998,6 +35606,9 @@
   </w:num>
   <w:num w:numId="2">
     <w:abstractNumId w:val="2"/>
+  </w:num>
+  <w:num w:numId="3">
+    <w:abstractNumId w:val="3"/>
   </w:num>
 </w:numbering>
 </file>

</xml_diff>